<commit_message>
added new version of numlockset script, set psadt pngs to default
added new version of numlockset script, set psadt pngs to default
</commit_message>
<xml_diff>
--- a/UserInstallationFramework/using-framework-directions-3-2-24.docx
+++ b/UserInstallationFramework/using-framework-directions-3-2-24.docx
@@ -52,24 +52,6 @@
         </w:rPr>
         <w:t>Alex B.</w:t>
       </w:r>
-    </w:p>
-    <w:p>
-      <w:pPr>
-        <w:rPr>
-          <w:rFonts w:ascii="Garamond" w:hAnsi="Garamond"/>
-          <w:sz w:val="28"/>
-          <w:szCs w:val="28"/>
-        </w:rPr>
-      </w:pPr>
-    </w:p>
-    <w:p>
-      <w:pPr>
-        <w:rPr>
-          <w:rFonts w:ascii="Garamond" w:hAnsi="Garamond"/>
-          <w:sz w:val="28"/>
-          <w:szCs w:val="28"/>
-        </w:rPr>
-      </w:pPr>
     </w:p>
     <w:p>
       <w:pPr>
@@ -564,51 +546,51 @@
           <w:sz w:val="28"/>
           <w:szCs w:val="28"/>
         </w:rPr>
+        <w:t>But,</w:t>
+      </w:r>
+      <w:proofErr w:type="gramEnd"/>
+      <w:r>
+        <w:rPr>
+          <w:rFonts w:ascii="Garamond" w:hAnsi="Garamond"/>
+          <w:sz w:val="28"/>
+          <w:szCs w:val="28"/>
+        </w:rPr>
+        <w:t xml:space="preserve"> running a system installation using </w:t>
+      </w:r>
+      <w:proofErr w:type="gramStart"/>
+      <w:r>
+        <w:rPr>
+          <w:rFonts w:ascii="Garamond" w:hAnsi="Garamond"/>
+          <w:sz w:val="28"/>
+          <w:szCs w:val="28"/>
+        </w:rPr>
+        <w:t>the .</w:t>
+      </w:r>
+      <w:proofErr w:type="gramEnd"/>
+      <w:r>
+        <w:rPr>
+          <w:rFonts w:ascii="Garamond" w:hAnsi="Garamond"/>
+          <w:sz w:val="28"/>
+          <w:szCs w:val="28"/>
+        </w:rPr>
+        <w:t>exe helps to do things including setting file associates in the registry.</w:t>
+      </w:r>
+    </w:p>
+    <w:p>
+      <w:pPr>
+        <w:rPr>
+          <w:rFonts w:ascii="Garamond" w:hAnsi="Garamond"/>
+          <w:sz w:val="28"/>
+          <w:szCs w:val="28"/>
+        </w:rPr>
+      </w:pPr>
+      <w:r>
+        <w:rPr>
+          <w:rFonts w:ascii="Garamond" w:hAnsi="Garamond"/>
+          <w:sz w:val="28"/>
+          <w:szCs w:val="28"/>
+        </w:rPr>
         <w:lastRenderedPageBreak/>
-        <w:t>But,</w:t>
-      </w:r>
-      <w:proofErr w:type="gramEnd"/>
-      <w:r>
-        <w:rPr>
-          <w:rFonts w:ascii="Garamond" w:hAnsi="Garamond"/>
-          <w:sz w:val="28"/>
-          <w:szCs w:val="28"/>
-        </w:rPr>
-        <w:t xml:space="preserve"> running a system installation using </w:t>
-      </w:r>
-      <w:proofErr w:type="gramStart"/>
-      <w:r>
-        <w:rPr>
-          <w:rFonts w:ascii="Garamond" w:hAnsi="Garamond"/>
-          <w:sz w:val="28"/>
-          <w:szCs w:val="28"/>
-        </w:rPr>
-        <w:t>the .</w:t>
-      </w:r>
-      <w:proofErr w:type="gramEnd"/>
-      <w:r>
-        <w:rPr>
-          <w:rFonts w:ascii="Garamond" w:hAnsi="Garamond"/>
-          <w:sz w:val="28"/>
-          <w:szCs w:val="28"/>
-        </w:rPr>
-        <w:t>exe helps to do things including setting file associates in the registry.</w:t>
-      </w:r>
-    </w:p>
-    <w:p>
-      <w:pPr>
-        <w:rPr>
-          <w:rFonts w:ascii="Garamond" w:hAnsi="Garamond"/>
-          <w:sz w:val="28"/>
-          <w:szCs w:val="28"/>
-        </w:rPr>
-      </w:pPr>
-      <w:r>
-        <w:rPr>
-          <w:rFonts w:ascii="Garamond" w:hAnsi="Garamond"/>
-          <w:sz w:val="28"/>
-          <w:szCs w:val="28"/>
-        </w:rPr>
         <w:t>In the Deploy-ApplicationName.ps1 script, there are already code sections to do things like uninstall target MSI, EXE applications</w:t>
       </w:r>
       <w:r>
@@ -1017,7 +999,6 @@
                 <w:sz w:val="28"/>
                 <w:szCs w:val="28"/>
               </w:rPr>
-              <w:lastRenderedPageBreak/>
               <w:t>(($</w:t>
             </w:r>
             <w:proofErr w:type="spellStart"/>
@@ -1101,6 +1082,7 @@
                 <w:sz w:val="28"/>
                 <w:szCs w:val="28"/>
               </w:rPr>
+              <w:lastRenderedPageBreak/>
               <w:t>(($exe$))</w:t>
             </w:r>
           </w:p>
@@ -1988,7 +1970,6 @@
                 <w:sz w:val="28"/>
                 <w:szCs w:val="28"/>
               </w:rPr>
-              <w:lastRenderedPageBreak/>
               <w:t>(($</w:t>
             </w:r>
             <w:proofErr w:type="spellStart"/>
@@ -2072,6 +2053,7 @@
               <w:rPr>
                 <w:rStyle w:val="SubtleReference"/>
               </w:rPr>
+              <w:lastRenderedPageBreak/>
               <w:t>THE PUBLIC SHORTCUT SHOULD BE LOCATED IN THE 'PUBLICINSTALL' DIRECTORY AT THE BASE OF THE SOURCE FILE DIRECTORY, IN THE SCRIPT FOLDER.</w:t>
             </w:r>
           </w:p>
@@ -2400,6 +2382,7 @@
         </w:numPr>
       </w:pPr>
       <w:r>
+        <w:lastRenderedPageBreak/>
         <w:t xml:space="preserve">Use the PSADT </w:t>
       </w:r>
       <w:proofErr w:type="spellStart"/>
@@ -2820,6 +2803,7 @@
                 <w:sz w:val="28"/>
                 <w:szCs w:val="28"/>
               </w:rPr>
+              <w:lastRenderedPageBreak/>
               <w:t>TargetPath</w:t>
             </w:r>
             <w:proofErr w:type="spellEnd"/>
@@ -3094,6 +3078,9 @@
     <w:p/>
     <w:p>
       <w:r>
+        <w:rPr>
+          <w:noProof/>
+        </w:rPr>
         <w:drawing>
           <wp:inline distT="0" distB="0" distL="0" distR="0" wp14:anchorId="325E8485" wp14:editId="5A0FA73C">
             <wp:extent cx="6858000" cy="550545"/>

</xml_diff>